<commit_message>
revise api_docs / add api_root url / add UserList
</commit_message>
<xml_diff>
--- a/errand_api.docx
+++ b/errand_api.docx
@@ -2,6 +2,132 @@
 <file path=word/document.xml><?xml version="1.0" encoding="utf-8"?>
 <w:document xmlns:wpc="http://schemas.microsoft.com/office/word/2010/wordprocessingCanvas" xmlns:cx="http://schemas.microsoft.com/office/drawing/2014/chartex" xmlns:mc="http://schemas.openxmlformats.org/markup-compatibility/2006" xmlns:o="urn:schemas-microsoft-com:office:office" xmlns:r="http://schemas.openxmlformats.org/officeDocument/2006/relationships" xmlns:m="http://schemas.openxmlformats.org/officeDocument/2006/math" xmlns:v="urn:schemas-microsoft-com:vml" xmlns:wp14="http://schemas.microsoft.com/office/word/2010/wordprocessingDrawing" xmlns:wp="http://schemas.openxmlformats.org/drawingml/2006/wordprocessingDrawing" xmlns:w10="urn:schemas-microsoft-com:office:word" xmlns:w="http://schemas.openxmlformats.org/wordprocessingml/2006/main" xmlns:w14="http://schemas.microsoft.com/office/word/2010/wordml" xmlns:w15="http://schemas.microsoft.com/office/word/2012/wordml" xmlns:w16se="http://schemas.microsoft.com/office/word/2015/wordml/symex" xmlns:wpg="http://schemas.microsoft.com/office/word/2010/wordprocessingGroup" xmlns:wpi="http://schemas.microsoft.com/office/word/2010/wordprocessingInk" xmlns:wne="http://schemas.microsoft.com/office/word/2006/wordml" xmlns:wps="http://schemas.microsoft.com/office/word/2010/wordprocessingShape" mc:Ignorable="w14 w15 w16se wp14">
   <w:body>
+    <w:p>
+      <w:pPr>
+        <w:widowControl/>
+        <w:wordWrap/>
+        <w:autoSpaceDE/>
+        <w:autoSpaceDN/>
+        <w:rPr>
+          <w:rFonts w:hint="eastAsia"/>
+        </w:rPr>
+      </w:pPr>
+      <w:r>
+        <w:rPr>
+          <w:rFonts w:hint="eastAsia"/>
+        </w:rPr>
+        <w:t>/</w:t>
+      </w:r>
+    </w:p>
+    <w:p>
+      <w:pPr>
+        <w:widowControl/>
+        <w:wordWrap/>
+        <w:autoSpaceDE/>
+        <w:autoSpaceDN/>
+      </w:pPr>
+      <w:r>
+        <w:rPr>
+          <w:rFonts w:hint="eastAsia"/>
+        </w:rPr>
+        <w:t>-</w:t>
+      </w:r>
+      <w:r>
+        <w:t xml:space="preserve"> </w:t>
+      </w:r>
+      <w:r>
+        <w:rPr>
+          <w:rFonts w:hint="eastAsia"/>
+        </w:rPr>
+        <w:t>GET</w:t>
+      </w:r>
+      <w:r>
+        <w:t xml:space="preserve"> </w:t>
+      </w:r>
+      <w:r>
+        <w:rPr>
+          <w:rFonts w:hint="eastAsia"/>
+        </w:rPr>
+        <w:t>형식</w:t>
+      </w:r>
+    </w:p>
+    <w:p>
+      <w:pPr>
+        <w:widowControl/>
+        <w:wordWrap/>
+        <w:autoSpaceDE/>
+        <w:autoSpaceDN/>
+      </w:pPr>
+      <w:r>
+        <w:rPr>
+          <w:rFonts w:hint="eastAsia"/>
+        </w:rPr>
+        <w:t xml:space="preserve">- </w:t>
+      </w:r>
+      <w:r>
+        <w:t>{</w:t>
+      </w:r>
+    </w:p>
+    <w:p>
+      <w:pPr>
+        <w:widowControl/>
+        <w:wordWrap/>
+        <w:autoSpaceDE/>
+        <w:autoSpaceDN/>
+      </w:pPr>
+      <w:r>
+        <w:t xml:space="preserve">    "users": "http://localhost:8000/user/",</w:t>
+      </w:r>
+    </w:p>
+    <w:p>
+      <w:pPr>
+        <w:widowControl/>
+        <w:wordWrap/>
+        <w:autoSpaceDE/>
+        <w:autoSpaceDN/>
+      </w:pPr>
+      <w:r>
+        <w:t xml:space="preserve">    "bills": "http://localhost:8000/errands/"</w:t>
+      </w:r>
+    </w:p>
+    <w:p>
+      <w:pPr>
+        <w:widowControl/>
+        <w:wordWrap/>
+        <w:autoSpaceDE/>
+        <w:autoSpaceDN/>
+        <w:rPr>
+          <w:rFonts w:hint="eastAsia"/>
+        </w:rPr>
+      </w:pPr>
+      <w:r>
+        <w:t>}</w:t>
+      </w:r>
+      <w:bookmarkStart w:id="0" w:name="_GoBack"/>
+      <w:bookmarkEnd w:id="0"/>
+    </w:p>
+    <w:p>
+      <w:pPr>
+        <w:widowControl/>
+        <w:wordWrap/>
+        <w:autoSpaceDE/>
+        <w:autoSpaceDN/>
+      </w:pPr>
+      <w:r>
+        <w:br w:type="page"/>
+      </w:r>
+    </w:p>
+    <w:p>
+      <w:pPr>
+        <w:widowControl/>
+        <w:wordWrap/>
+        <w:autoSpaceDE/>
+        <w:autoSpaceDN/>
+        <w:rPr>
+          <w:rFonts w:hint="eastAsia"/>
+        </w:rPr>
+      </w:pPr>
+    </w:p>
     <w:p>
       <w:r>
         <w:rPr>
@@ -21,9 +147,6 @@
           <w:numId w:val="1"/>
         </w:numPr>
         <w:ind w:leftChars="0"/>
-        <w:rPr>
-          <w:rFonts w:hint="eastAsia"/>
-        </w:rPr>
       </w:pPr>
       <w:r>
         <w:rPr>
@@ -92,7 +215,15 @@
         <w:ind w:firstLine="800"/>
       </w:pPr>
       <w:r>
-        <w:t>{'message':'invalid username, must be at least 6 characters long'}</w:t>
+        <w:t>{'</w:t>
+      </w:r>
+      <w:proofErr w:type="spellStart"/>
+      <w:r>
+        <w:t>message':'invalid</w:t>
+      </w:r>
+      <w:proofErr w:type="spellEnd"/>
+      <w:r>
+        <w:t xml:space="preserve"> username, must be at least 6 characters long'}</w:t>
       </w:r>
     </w:p>
     <w:p>
@@ -108,33 +239,28 @@
         <w:rPr>
           <w:rFonts w:hint="eastAsia"/>
         </w:rPr>
-        <w:t>이메일 형식이 올바르지 않으면</w:t>
-      </w:r>
-      <w:r>
-        <w:rPr>
-          <w:rFonts w:hint="eastAsia"/>
-        </w:rPr>
-        <w:t xml:space="preserve"> </w:t>
+        <w:t xml:space="preserve">이메일 형식이 올바르지 않으면 </w:t>
       </w:r>
     </w:p>
     <w:p>
       <w:pPr>
         <w:ind w:firstLine="800"/>
-        <w:rPr>
-          <w:rFonts w:hint="eastAsia"/>
-        </w:rPr>
-      </w:pPr>
-      <w:r>
-        <w:t>{</w:t>
-      </w:r>
-      <w:r>
-        <w:t xml:space="preserve"> </w:t>
+      </w:pPr>
+      <w:proofErr w:type="gramStart"/>
+      <w:r>
+        <w:t xml:space="preserve">{ </w:t>
       </w:r>
       <w:r>
         <w:t>‘</w:t>
       </w:r>
-      <w:r>
-        <w:t>message':'invalid email</w:t>
+      <w:proofErr w:type="spellStart"/>
+      <w:proofErr w:type="gramEnd"/>
+      <w:r>
+        <w:t>message':'invalid</w:t>
+      </w:r>
+      <w:proofErr w:type="spellEnd"/>
+      <w:r>
+        <w:t xml:space="preserve"> email</w:t>
       </w:r>
       <w:r>
         <w:t>’</w:t>
@@ -162,9 +288,6 @@
     <w:p>
       <w:pPr>
         <w:ind w:firstLine="800"/>
-        <w:rPr>
-          <w:rFonts w:hint="eastAsia"/>
-        </w:rPr>
       </w:pPr>
       <w:r>
         <w:t>{</w:t>
@@ -172,12 +295,19 @@
       <w:r>
         <w:t>‘</w:t>
       </w:r>
-      <w:r>
-        <w:t xml:space="preserve">message':'duplicated id' </w:t>
-      </w:r>
-      <w:r>
-        <w:t>}</w:t>
-      </w:r>
+      <w:proofErr w:type="spellStart"/>
+      <w:r>
+        <w:t>message':'duplicated</w:t>
+      </w:r>
+      <w:proofErr w:type="spellEnd"/>
+      <w:r>
+        <w:t xml:space="preserve"> id</w:t>
+      </w:r>
+      <w:proofErr w:type="gramStart"/>
+      <w:r>
+        <w:t>' }</w:t>
+      </w:r>
+      <w:proofErr w:type="gramEnd"/>
     </w:p>
     <w:p>
       <w:pPr>
@@ -207,18 +337,19 @@
     <w:p>
       <w:pPr>
         <w:ind w:firstLine="800"/>
-        <w:rPr>
-          <w:rFonts w:hint="eastAsia"/>
-        </w:rPr>
-      </w:pPr>
-      <w:r>
-        <w:t>{</w:t>
-      </w:r>
-      <w:r>
-        <w:t xml:space="preserve"> 'message':'user registration successful'</w:t>
-      </w:r>
-      <w:r>
-        <w:t xml:space="preserve"> }</w:t>
+      </w:pPr>
+      <w:proofErr w:type="gramStart"/>
+      <w:r>
+        <w:t>{ '</w:t>
+      </w:r>
+      <w:proofErr w:type="spellStart"/>
+      <w:proofErr w:type="gramEnd"/>
+      <w:r>
+        <w:t>message':'user</w:t>
+      </w:r>
+      <w:proofErr w:type="spellEnd"/>
+      <w:r>
+        <w:t xml:space="preserve"> registration successful' }</w:t>
       </w:r>
     </w:p>
     <w:p/>
@@ -240,7 +371,13 @@
           <w:rFonts w:hint="eastAsia"/>
         </w:rPr>
         <w:lastRenderedPageBreak/>
-        <w:t>/users/login/</w:t>
+        <w:t>/user</w:t>
+      </w:r>
+      <w:r>
+        <w:rPr>
+          <w:rFonts w:hint="eastAsia"/>
+        </w:rPr>
+        <w:t>/login/</w:t>
       </w:r>
     </w:p>
     <w:p>
@@ -295,11 +432,19 @@
         </w:numPr>
         <w:ind w:leftChars="0"/>
       </w:pPr>
-      <w:r>
-        <w:rPr>
-          <w:rFonts w:hint="eastAsia"/>
-        </w:rPr>
-        <w:t>로그인에 성공했을 시</w:t>
+      <w:proofErr w:type="spellStart"/>
+      <w:r>
+        <w:rPr>
+          <w:rFonts w:hint="eastAsia"/>
+        </w:rPr>
+        <w:t>로그인에</w:t>
+      </w:r>
+      <w:proofErr w:type="spellEnd"/>
+      <w:r>
+        <w:rPr>
+          <w:rFonts w:hint="eastAsia"/>
+        </w:rPr>
+        <w:t xml:space="preserve"> 성공했을 시</w:t>
       </w:r>
     </w:p>
     <w:p>
@@ -344,11 +489,19 @@
         </w:numPr>
         <w:ind w:leftChars="0"/>
       </w:pPr>
-      <w:r>
-        <w:rPr>
-          <w:rFonts w:hint="eastAsia"/>
-        </w:rPr>
-        <w:t>로그인에 실패했을 시</w:t>
+      <w:proofErr w:type="spellStart"/>
+      <w:r>
+        <w:rPr>
+          <w:rFonts w:hint="eastAsia"/>
+        </w:rPr>
+        <w:t>로그인에</w:t>
+      </w:r>
+      <w:proofErr w:type="spellEnd"/>
+      <w:r>
+        <w:rPr>
+          <w:rFonts w:hint="eastAsia"/>
+        </w:rPr>
+        <w:t xml:space="preserve"> 실패했을 시</w:t>
       </w:r>
       <w:r>
         <w:t xml:space="preserve"> </w:t>
@@ -369,7 +522,15 @@
         <w:ind w:leftChars="0" w:left="760"/>
       </w:pPr>
       <w:r>
-        <w:t xml:space="preserve">    "non_field_errors": [</w:t>
+        <w:t xml:space="preserve">    "</w:t>
+      </w:r>
+      <w:proofErr w:type="spellStart"/>
+      <w:r>
+        <w:t>non_field_errors</w:t>
+      </w:r>
+      <w:proofErr w:type="spellEnd"/>
+      <w:r>
+        <w:t>": [</w:t>
       </w:r>
     </w:p>
     <w:p>
@@ -491,8 +652,13 @@
         </w:rPr>
         <w:t>/</w:t>
       </w:r>
+      <w:proofErr w:type="spellStart"/>
       <w:r>
         <w:t>myErrand</w:t>
+      </w:r>
+      <w:proofErr w:type="spellEnd"/>
+      <w:r>
+        <w:t>/</w:t>
       </w:r>
     </w:p>
     <w:p>
@@ -519,8 +685,13 @@
         </w:rPr>
         <w:t xml:space="preserve">에 </w:t>
       </w:r>
-      <w:r>
-        <w:t xml:space="preserve">key : Authorization / value “token </w:t>
+      <w:proofErr w:type="gramStart"/>
+      <w:r>
+        <w:t>key :</w:t>
+      </w:r>
+      <w:proofErr w:type="gramEnd"/>
+      <w:r>
+        <w:t xml:space="preserve"> Authorization / value “token </w:t>
       </w:r>
       <w:r>
         <w:rPr>
@@ -588,23 +759,25 @@
           <w:color w:val="000000"/>
           <w:szCs w:val="20"/>
         </w:rPr>
-        <w:t>{"id":4,"owner_name":"test1234","title":"</w:t>
-      </w:r>
+        <w:t>{"id"</w:t>
+      </w:r>
+      <w:proofErr w:type="gramStart"/>
       <w:r>
         <w:rPr>
           <w:rFonts w:ascii="Times New Roman" w:hAnsi="Times New Roman" w:cs="Times New Roman"/>
           <w:color w:val="000000"/>
           <w:szCs w:val="20"/>
         </w:rPr>
-        <w:t>또잉</w:t>
-      </w:r>
+        <w:t>:4</w:t>
+      </w:r>
+      <w:proofErr w:type="gramEnd"/>
       <w:r>
         <w:rPr>
           <w:rFonts w:ascii="Times New Roman" w:hAnsi="Times New Roman" w:cs="Times New Roman"/>
           <w:color w:val="000000"/>
           <w:szCs w:val="20"/>
         </w:rPr>
-        <w:t>","text":"</w:t>
+        <w:t>,"owner_name":"test1234","title":"</w:t>
       </w:r>
       <w:r>
         <w:rPr>
@@ -620,6 +793,24 @@
           <w:color w:val="000000"/>
           <w:szCs w:val="20"/>
         </w:rPr>
+        <w:t>","text":"</w:t>
+      </w:r>
+      <w:proofErr w:type="spellStart"/>
+      <w:r>
+        <w:rPr>
+          <w:rFonts w:ascii="Times New Roman" w:hAnsi="Times New Roman" w:cs="Times New Roman"/>
+          <w:color w:val="000000"/>
+          <w:szCs w:val="20"/>
+        </w:rPr>
+        <w:t>또잉</w:t>
+      </w:r>
+      <w:proofErr w:type="spellEnd"/>
+      <w:r>
+        <w:rPr>
+          <w:rFonts w:ascii="Times New Roman" w:hAnsi="Times New Roman" w:cs="Times New Roman"/>
+          <w:color w:val="000000"/>
+          <w:szCs w:val="20"/>
+        </w:rPr>
         <w:t>","extraCost":2,"reward":4,"category":"HOMEWORK","created":"2017-08-08T09:18:16.052749Z"}]</w:t>
       </w:r>
     </w:p>
@@ -660,13 +851,7 @@
           <w:rFonts w:hint="eastAsia"/>
         </w:rPr>
         <w:lastRenderedPageBreak/>
-        <w:t>/</w:t>
-      </w:r>
-      <w:r>
-        <w:rPr>
-          <w:rFonts w:hint="eastAsia"/>
-        </w:rPr>
-        <w:t xml:space="preserve">errands/ </w:t>
+        <w:t xml:space="preserve">/errands/ </w:t>
       </w:r>
     </w:p>
     <w:p>
@@ -711,13 +896,29 @@
         <w:t xml:space="preserve">각 bill는 </w:t>
       </w:r>
       <w:r>
-        <w:t>owner, title, text, extraCost, reward, category, created(</w:t>
-      </w:r>
-      <w:r>
-        <w:rPr>
-          <w:rFonts w:hint="eastAsia"/>
-        </w:rPr>
-        <w:t>생성날짜)를 가지고 있다.</w:t>
+        <w:t xml:space="preserve">owner, title, text, </w:t>
+      </w:r>
+      <w:proofErr w:type="spellStart"/>
+      <w:r>
+        <w:t>extraCost</w:t>
+      </w:r>
+      <w:proofErr w:type="spellEnd"/>
+      <w:r>
+        <w:t>, reward, category, created(</w:t>
+      </w:r>
+      <w:proofErr w:type="spellStart"/>
+      <w:r>
+        <w:rPr>
+          <w:rFonts w:hint="eastAsia"/>
+        </w:rPr>
+        <w:t>생성날짜</w:t>
+      </w:r>
+      <w:proofErr w:type="spellEnd"/>
+      <w:r>
+        <w:rPr>
+          <w:rFonts w:hint="eastAsia"/>
+        </w:rPr>
+        <w:t>)를 가지고 있다.</w:t>
       </w:r>
     </w:p>
     <w:p>
@@ -789,7 +990,21 @@
         <w:rPr>
           <w:rFonts w:hint="eastAsia"/>
         </w:rPr>
-        <w:t>들이 json형태로 온다.</w:t>
+        <w:t xml:space="preserve">들이 </w:t>
+      </w:r>
+      <w:proofErr w:type="spellStart"/>
+      <w:r>
+        <w:rPr>
+          <w:rFonts w:hint="eastAsia"/>
+        </w:rPr>
+        <w:t>json</w:t>
+      </w:r>
+      <w:proofErr w:type="spellEnd"/>
+      <w:r>
+        <w:rPr>
+          <w:rFonts w:hint="eastAsia"/>
+        </w:rPr>
+        <w:t>형태로 온다.</w:t>
       </w:r>
     </w:p>
     <w:p>
@@ -810,7 +1025,21 @@
         <w:rPr>
           <w:rFonts w:hint="eastAsia"/>
         </w:rPr>
-        <w:t>POST는 title, text, extraCost,</w:t>
+        <w:t xml:space="preserve">POST는 title, text, </w:t>
+      </w:r>
+      <w:proofErr w:type="spellStart"/>
+      <w:r>
+        <w:rPr>
+          <w:rFonts w:hint="eastAsia"/>
+        </w:rPr>
+        <w:t>extraCost</w:t>
+      </w:r>
+      <w:proofErr w:type="spellEnd"/>
+      <w:r>
+        <w:rPr>
+          <w:rFonts w:hint="eastAsia"/>
+        </w:rPr>
+        <w:t>,</w:t>
       </w:r>
       <w:r>
         <w:t xml:space="preserve"> </w:t>
@@ -828,13 +1057,27 @@
         <w:rPr>
           <w:rFonts w:hint="eastAsia"/>
         </w:rPr>
-        <w:t xml:space="preserve">DELIVERY, HOMEWORK </w:t>
-      </w:r>
-      <w:r>
-        <w:rPr>
-          <w:rFonts w:hint="eastAsia"/>
-        </w:rPr>
-        <w:t>, ETC) 로 나뉜다.</w:t>
+        <w:t xml:space="preserve">DELIVERY, </w:t>
+      </w:r>
+      <w:proofErr w:type="gramStart"/>
+      <w:r>
+        <w:rPr>
+          <w:rFonts w:hint="eastAsia"/>
+        </w:rPr>
+        <w:t xml:space="preserve">HOMEWORK </w:t>
+      </w:r>
+      <w:r>
+        <w:rPr>
+          <w:rFonts w:hint="eastAsia"/>
+        </w:rPr>
+        <w:t>,</w:t>
+      </w:r>
+      <w:proofErr w:type="gramEnd"/>
+      <w:r>
+        <w:rPr>
+          <w:rFonts w:hint="eastAsia"/>
+        </w:rPr>
+        <w:t xml:space="preserve"> ETC) 로 나뉜다.</w:t>
       </w:r>
     </w:p>
     <w:p/>
@@ -876,11 +1119,19 @@
         <w:rPr>
           <w:rFonts w:hint="eastAsia"/>
         </w:rPr>
-        <w:t>d에 해당하는 메모를 정보를 받고 업데이트하거나 지울 수 있다.</w:t>
+        <w:t>d에 해당하는 메모를 정보를 받고 업데이트하거나 지울 수 있다</w:t>
+      </w:r>
+      <w:proofErr w:type="gramStart"/>
+      <w:r>
+        <w:rPr>
+          <w:rFonts w:hint="eastAsia"/>
+        </w:rPr>
+        <w:t>.</w:t>
       </w:r>
       <w:r>
         <w:t>(</w:t>
       </w:r>
+      <w:proofErr w:type="gramEnd"/>
       <w:r>
         <w:rPr>
           <w:rFonts w:hint="eastAsia"/>
@@ -930,7 +1181,21 @@
         <w:rPr>
           <w:rFonts w:hint="eastAsia"/>
         </w:rPr>
-        <w:t>수정된 title, text, extraCost, reward, category를 넘겨준다.</w:t>
+        <w:t xml:space="preserve">수정된 title, text, </w:t>
+      </w:r>
+      <w:proofErr w:type="spellStart"/>
+      <w:r>
+        <w:rPr>
+          <w:rFonts w:hint="eastAsia"/>
+        </w:rPr>
+        <w:t>extraCost</w:t>
+      </w:r>
+      <w:proofErr w:type="spellEnd"/>
+      <w:r>
+        <w:rPr>
+          <w:rFonts w:hint="eastAsia"/>
+        </w:rPr>
+        <w:t>, reward, category를 넘겨준다.</w:t>
       </w:r>
     </w:p>
     <w:p>
@@ -986,6 +1251,7 @@
         </w:rPr>
         <w:t xml:space="preserve">하면 정보가 </w:t>
       </w:r>
+      <w:proofErr w:type="spellStart"/>
       <w:r>
         <w:t>jso</w:t>
       </w:r>
@@ -995,6 +1261,7 @@
         </w:rPr>
         <w:t>n</w:t>
       </w:r>
+      <w:proofErr w:type="spellEnd"/>
       <w:r>
         <w:t xml:space="preserve"> </w:t>
       </w:r>
@@ -1023,21 +1290,17 @@
         <w:autoSpaceDE/>
         <w:autoSpaceDN/>
         <w:rPr>
-          <w:rFonts w:hint="eastAsia"/>
-          <w:szCs w:val="20"/>
-        </w:rPr>
-      </w:pPr>
-      <w:bookmarkStart w:id="0" w:name="_GoBack"/>
-      <w:bookmarkEnd w:id="0"/>
-    </w:p>
-    <w:p>
-      <w:pPr>
-        <w:widowControl/>
-        <w:wordWrap/>
-        <w:autoSpaceDE/>
-        <w:autoSpaceDN/>
-        <w:rPr>
-          <w:rFonts w:hint="eastAsia"/>
+          <w:szCs w:val="20"/>
+        </w:rPr>
+      </w:pPr>
+    </w:p>
+    <w:p>
+      <w:pPr>
+        <w:widowControl/>
+        <w:wordWrap/>
+        <w:autoSpaceDE/>
+        <w:autoSpaceDN/>
+        <w:rPr>
           <w:szCs w:val="20"/>
         </w:rPr>
       </w:pPr>
@@ -1048,7 +1311,21 @@
         <w:rPr>
           <w:rFonts w:hint="eastAsia"/>
         </w:rPr>
-        <w:t>DELIVERY, HOMEWORK , ETC)</w:t>
+        <w:t xml:space="preserve">DELIVERY, </w:t>
+      </w:r>
+      <w:proofErr w:type="gramStart"/>
+      <w:r>
+        <w:rPr>
+          <w:rFonts w:hint="eastAsia"/>
+        </w:rPr>
+        <w:t>HOMEWORK ,</w:t>
+      </w:r>
+      <w:proofErr w:type="gramEnd"/>
+      <w:r>
+        <w:rPr>
+          <w:rFonts w:hint="eastAsia"/>
+        </w:rPr>
+        <w:t xml:space="preserve"> ETC)</w:t>
       </w:r>
     </w:p>
     <w:p>
@@ -1124,11 +1401,19 @@
         </w:rPr>
         <w:t xml:space="preserve">들이 </w:t>
       </w:r>
-      <w:r>
-        <w:rPr>
-          <w:szCs w:val="20"/>
-        </w:rPr>
-        <w:t xml:space="preserve">json </w:t>
+      <w:proofErr w:type="spellStart"/>
+      <w:r>
+        <w:rPr>
+          <w:szCs w:val="20"/>
+        </w:rPr>
+        <w:t>json</w:t>
+      </w:r>
+      <w:proofErr w:type="spellEnd"/>
+      <w:r>
+        <w:rPr>
+          <w:szCs w:val="20"/>
+        </w:rPr>
+        <w:t xml:space="preserve"> </w:t>
       </w:r>
       <w:r>
         <w:rPr>
@@ -1169,7 +1454,21 @@
         <w:rPr>
           <w:rFonts w:hint="eastAsia"/>
         </w:rPr>
-        <w:t>title, text, extraCost,</w:t>
+        <w:t xml:space="preserve">title, text, </w:t>
+      </w:r>
+      <w:proofErr w:type="spellStart"/>
+      <w:r>
+        <w:rPr>
+          <w:rFonts w:hint="eastAsia"/>
+        </w:rPr>
+        <w:t>extraCost</w:t>
+      </w:r>
+      <w:proofErr w:type="spellEnd"/>
+      <w:r>
+        <w:rPr>
+          <w:rFonts w:hint="eastAsia"/>
+        </w:rPr>
+        <w:t>,</w:t>
       </w:r>
       <w:r>
         <w:t xml:space="preserve"> </w:t>
@@ -1187,13 +1486,21 @@
         <w:rPr>
           <w:rFonts w:hint="eastAsia"/>
         </w:rPr>
-        <w:t xml:space="preserve">DELIVERY, HOMEWORK </w:t>
-      </w:r>
-      <w:r>
-        <w:rPr>
-          <w:rFonts w:hint="eastAsia"/>
-        </w:rPr>
-        <w:t>, ETC) 로 나뉜다.</w:t>
+        <w:t xml:space="preserve">DELIVERY, </w:t>
+      </w:r>
+      <w:proofErr w:type="gramStart"/>
+      <w:r>
+        <w:rPr>
+          <w:rFonts w:hint="eastAsia"/>
+        </w:rPr>
+        <w:t>HOMEWORK ,</w:t>
+      </w:r>
+      <w:proofErr w:type="gramEnd"/>
+      <w:r>
+        <w:rPr>
+          <w:rFonts w:hint="eastAsia"/>
+        </w:rPr>
+        <w:t xml:space="preserve"> ETC) 로 나뉜다.</w:t>
       </w:r>
     </w:p>
     <w:p>
@@ -1237,22 +1544,20 @@
         <w:autoSpaceDN/>
         <w:ind w:left="400"/>
         <w:rPr>
-          <w:rFonts w:hint="eastAsia"/>
-          <w:szCs w:val="20"/>
-        </w:rPr>
-      </w:pPr>
-    </w:p>
-    <w:p>
-      <w:pPr>
-        <w:rPr>
-          <w:szCs w:val="20"/>
-        </w:rPr>
-      </w:pPr>
-    </w:p>
-    <w:p>
-      <w:pPr>
-        <w:rPr>
-          <w:rFonts w:hint="eastAsia"/>
+          <w:szCs w:val="20"/>
+        </w:rPr>
+      </w:pPr>
+    </w:p>
+    <w:p>
+      <w:pPr>
+        <w:rPr>
+          <w:szCs w:val="20"/>
+        </w:rPr>
+      </w:pPr>
+    </w:p>
+    <w:p>
+      <w:pPr>
+        <w:rPr>
           <w:szCs w:val="20"/>
         </w:rPr>
       </w:pPr>

</xml_diff>

<commit_message>
errand ordering latest first
</commit_message>
<xml_diff>
--- a/errand_api.docx
+++ b/errand_api.docx
@@ -8,9 +8,6 @@
         <w:wordWrap/>
         <w:autoSpaceDE/>
         <w:autoSpaceDN/>
-        <w:rPr>
-          <w:rFonts w:hint="eastAsia"/>
-        </w:rPr>
       </w:pPr>
       <w:r>
         <w:rPr>
@@ -96,47 +93,839 @@
         <w:wordWrap/>
         <w:autoSpaceDE/>
         <w:autoSpaceDN/>
-        <w:rPr>
-          <w:rFonts w:hint="eastAsia"/>
-        </w:rPr>
       </w:pPr>
       <w:r>
         <w:t>}</w:t>
+      </w:r>
+    </w:p>
+    <w:p>
+      <w:pPr>
+        <w:widowControl/>
+        <w:wordWrap/>
+        <w:autoSpaceDE/>
+        <w:autoSpaceDN/>
+      </w:pPr>
+      <w:r>
+        <w:br w:type="page"/>
+      </w:r>
+    </w:p>
+    <w:p>
+      <w:pPr>
+        <w:widowControl/>
+        <w:wordWrap/>
+        <w:autoSpaceDE/>
+        <w:autoSpaceDN/>
+      </w:pPr>
+    </w:p>
+    <w:p>
+      <w:r>
+        <w:rPr>
+          <w:rFonts w:hint="eastAsia"/>
+        </w:rPr>
+        <w:t>/user/</w:t>
+      </w:r>
+      <w:r>
+        <w:t>signup/</w:t>
+      </w:r>
+    </w:p>
+    <w:p>
+      <w:pPr>
+        <w:pStyle w:val="a3"/>
+        <w:numPr>
+          <w:ilvl w:val="0"/>
+          <w:numId w:val="1"/>
+        </w:numPr>
+        <w:ind w:leftChars="0"/>
+      </w:pPr>
+      <w:r>
+        <w:rPr>
+          <w:rFonts w:hint="eastAsia"/>
+        </w:rPr>
+        <w:t>POST</w:t>
+      </w:r>
+      <w:r>
+        <w:t xml:space="preserve"> </w:t>
+      </w:r>
+      <w:r>
+        <w:rPr>
+          <w:rFonts w:hint="eastAsia"/>
+        </w:rPr>
+        <w:t xml:space="preserve">형식으로 </w:t>
+      </w:r>
+      <w:r>
+        <w:t>body</w:t>
+      </w:r>
+      <w:r>
+        <w:rPr>
+          <w:rFonts w:hint="eastAsia"/>
+        </w:rPr>
+        <w:t xml:space="preserve">에 </w:t>
+      </w:r>
+      <w:r>
+        <w:t>username, password, email</w:t>
+      </w:r>
+      <w:r>
+        <w:rPr>
+          <w:rFonts w:hint="eastAsia"/>
+        </w:rPr>
+        <w:t>을 보내야한다</w:t>
+      </w:r>
+    </w:p>
+    <w:p>
+      <w:pPr>
+        <w:pStyle w:val="a3"/>
+        <w:numPr>
+          <w:ilvl w:val="0"/>
+          <w:numId w:val="1"/>
+        </w:numPr>
+        <w:ind w:leftChars="0"/>
+      </w:pPr>
+      <w:r>
+        <w:t>U</w:t>
+      </w:r>
+      <w:r>
+        <w:rPr>
+          <w:rFonts w:hint="eastAsia"/>
+        </w:rPr>
+        <w:t xml:space="preserve">sername이 </w:t>
+      </w:r>
+      <w:r>
+        <w:t>6</w:t>
+      </w:r>
+      <w:r>
+        <w:rPr>
+          <w:rFonts w:hint="eastAsia"/>
+        </w:rPr>
+        <w:t xml:space="preserve">자보다 작으면 </w:t>
+      </w:r>
+    </w:p>
+    <w:p>
+      <w:pPr>
+        <w:ind w:firstLine="800"/>
+      </w:pPr>
+      <w:r>
+        <w:t>{'</w:t>
+      </w:r>
+      <w:proofErr w:type="spellStart"/>
+      <w:r>
+        <w:t>message':'invalid</w:t>
+      </w:r>
+      <w:proofErr w:type="spellEnd"/>
+      <w:r>
+        <w:t xml:space="preserve"> username, must be at least 6 characters long'}</w:t>
+      </w:r>
+    </w:p>
+    <w:p>
+      <w:pPr>
+        <w:pStyle w:val="a3"/>
+        <w:numPr>
+          <w:ilvl w:val="0"/>
+          <w:numId w:val="1"/>
+        </w:numPr>
+        <w:ind w:leftChars="0"/>
+      </w:pPr>
+      <w:r>
+        <w:rPr>
+          <w:rFonts w:hint="eastAsia"/>
+        </w:rPr>
+        <w:t xml:space="preserve">이메일 형식이 올바르지 않으면 </w:t>
+      </w:r>
+    </w:p>
+    <w:p>
+      <w:pPr>
+        <w:ind w:firstLine="800"/>
+      </w:pPr>
+      <w:proofErr w:type="gramStart"/>
+      <w:r>
+        <w:t xml:space="preserve">{ </w:t>
+      </w:r>
+      <w:r>
+        <w:t>‘</w:t>
+      </w:r>
+      <w:proofErr w:type="spellStart"/>
+      <w:proofErr w:type="gramEnd"/>
+      <w:r>
+        <w:t>message':'invalid</w:t>
+      </w:r>
+      <w:proofErr w:type="spellEnd"/>
+      <w:r>
+        <w:t xml:space="preserve"> email</w:t>
+      </w:r>
+      <w:r>
+        <w:t>’</w:t>
+      </w:r>
+      <w:r>
+        <w:t>}</w:t>
+      </w:r>
+    </w:p>
+    <w:p>
+      <w:pPr>
+        <w:pStyle w:val="a3"/>
+        <w:numPr>
+          <w:ilvl w:val="0"/>
+          <w:numId w:val="1"/>
+        </w:numPr>
+        <w:ind w:leftChars="0"/>
+      </w:pPr>
+      <w:r>
+        <w:rPr>
+          <w:rFonts w:hint="eastAsia"/>
+        </w:rPr>
+        <w:t>중복된 아이디일 경우</w:t>
+      </w:r>
+    </w:p>
+    <w:p>
+      <w:pPr>
+        <w:ind w:firstLine="800"/>
+      </w:pPr>
+      <w:r>
+        <w:t>{</w:t>
+      </w:r>
+      <w:r>
+        <w:t>‘</w:t>
+      </w:r>
+      <w:proofErr w:type="spellStart"/>
+      <w:r>
+        <w:t>message':'duplicated</w:t>
+      </w:r>
+      <w:proofErr w:type="spellEnd"/>
+      <w:r>
+        <w:t xml:space="preserve"> id</w:t>
+      </w:r>
+      <w:proofErr w:type="gramStart"/>
+      <w:r>
+        <w:t>' }</w:t>
+      </w:r>
+      <w:proofErr w:type="gramEnd"/>
+    </w:p>
+    <w:p>
+      <w:pPr>
+        <w:pStyle w:val="a3"/>
+        <w:numPr>
+          <w:ilvl w:val="0"/>
+          <w:numId w:val="1"/>
+        </w:numPr>
+        <w:ind w:leftChars="0"/>
+      </w:pPr>
+      <w:r>
+        <w:rPr>
+          <w:rFonts w:hint="eastAsia"/>
+        </w:rPr>
+        <w:t>USER</w:t>
+      </w:r>
+      <w:r>
+        <w:t xml:space="preserve"> </w:t>
+      </w:r>
+      <w:r>
+        <w:rPr>
+          <w:rFonts w:hint="eastAsia"/>
+        </w:rPr>
+        <w:t xml:space="preserve">생성에 성공했을 시 </w:t>
+      </w:r>
+    </w:p>
+    <w:p>
+      <w:pPr>
+        <w:ind w:firstLine="800"/>
+      </w:pPr>
+      <w:proofErr w:type="gramStart"/>
+      <w:r>
+        <w:t>{ '</w:t>
+      </w:r>
+      <w:proofErr w:type="spellStart"/>
+      <w:proofErr w:type="gramEnd"/>
+      <w:r>
+        <w:t>message':'user</w:t>
+      </w:r>
+      <w:proofErr w:type="spellEnd"/>
+      <w:r>
+        <w:t xml:space="preserve"> registration successful' }</w:t>
+      </w:r>
+    </w:p>
+    <w:p/>
+    <w:p/>
+    <w:p>
+      <w:pPr>
+        <w:widowControl/>
+        <w:wordWrap/>
+        <w:autoSpaceDE/>
+        <w:autoSpaceDN/>
+      </w:pPr>
+      <w:r>
+        <w:br w:type="page"/>
+      </w:r>
+    </w:p>
+    <w:p>
+      <w:r>
+        <w:rPr>
+          <w:rFonts w:hint="eastAsia"/>
+        </w:rPr>
+        <w:lastRenderedPageBreak/>
+        <w:t>/user</w:t>
+      </w:r>
+      <w:r>
+        <w:rPr>
+          <w:rFonts w:hint="eastAsia"/>
+        </w:rPr>
+        <w:t>/login/</w:t>
+      </w:r>
+    </w:p>
+    <w:p>
+      <w:pPr>
+        <w:pStyle w:val="a3"/>
+        <w:numPr>
+          <w:ilvl w:val="0"/>
+          <w:numId w:val="1"/>
+        </w:numPr>
+        <w:ind w:leftChars="0"/>
+      </w:pPr>
+      <w:r>
+        <w:rPr>
+          <w:rFonts w:hint="eastAsia"/>
+        </w:rPr>
+        <w:t>POST</w:t>
+      </w:r>
+      <w:r>
+        <w:t xml:space="preserve"> </w:t>
+      </w:r>
+      <w:r>
+        <w:rPr>
+          <w:rFonts w:hint="eastAsia"/>
+        </w:rPr>
+        <w:t xml:space="preserve">형식으로 </w:t>
+      </w:r>
+      <w:r>
+        <w:t>body</w:t>
+      </w:r>
+      <w:r>
+        <w:rPr>
+          <w:rFonts w:hint="eastAsia"/>
+        </w:rPr>
+        <w:t xml:space="preserve">에 </w:t>
+      </w:r>
+      <w:r>
+        <w:t>username, password</w:t>
+      </w:r>
+      <w:r>
+        <w:rPr>
+          <w:rFonts w:hint="eastAsia"/>
+        </w:rPr>
+        <w:t>가 와야 한다.</w:t>
+      </w:r>
+    </w:p>
+    <w:p>
+      <w:pPr>
+        <w:pStyle w:val="a3"/>
+        <w:numPr>
+          <w:ilvl w:val="0"/>
+          <w:numId w:val="1"/>
+        </w:numPr>
+        <w:ind w:leftChars="0"/>
+      </w:pPr>
+      <w:proofErr w:type="spellStart"/>
+      <w:r>
+        <w:rPr>
+          <w:rFonts w:hint="eastAsia"/>
+        </w:rPr>
+        <w:t>로그인에</w:t>
+      </w:r>
+      <w:proofErr w:type="spellEnd"/>
+      <w:r>
+        <w:rPr>
+          <w:rFonts w:hint="eastAsia"/>
+        </w:rPr>
+        <w:t xml:space="preserve"> 성공했을 시</w:t>
+      </w:r>
+    </w:p>
+    <w:p>
+      <w:pPr>
+        <w:pStyle w:val="a3"/>
+        <w:ind w:leftChars="0" w:left="760"/>
+      </w:pPr>
+      <w:r>
+        <w:rPr>
+          <w:rFonts w:hint="eastAsia"/>
+        </w:rPr>
+        <w:t xml:space="preserve"> </w:t>
+      </w:r>
+      <w:r>
+        <w:t>{</w:t>
+      </w:r>
+    </w:p>
+    <w:p>
+      <w:pPr>
+        <w:pStyle w:val="a3"/>
+        <w:ind w:leftChars="0" w:left="760"/>
+      </w:pPr>
+      <w:r>
+        <w:t xml:space="preserve">    "token": "995046e1f0d4916d807634527494f3ce8ef81b13"</w:t>
+      </w:r>
+    </w:p>
+    <w:p>
+      <w:pPr>
+        <w:pStyle w:val="a3"/>
+        <w:ind w:leftChars="0" w:left="760"/>
+      </w:pPr>
+      <w:r>
+        <w:t>}</w:t>
+      </w:r>
+    </w:p>
+    <w:p>
+      <w:pPr>
+        <w:pStyle w:val="a3"/>
+        <w:numPr>
+          <w:ilvl w:val="0"/>
+          <w:numId w:val="1"/>
+        </w:numPr>
+        <w:ind w:leftChars="0"/>
+      </w:pPr>
+      <w:proofErr w:type="spellStart"/>
+      <w:r>
+        <w:rPr>
+          <w:rFonts w:hint="eastAsia"/>
+        </w:rPr>
+        <w:t>로그인에</w:t>
+      </w:r>
+      <w:proofErr w:type="spellEnd"/>
+      <w:r>
+        <w:rPr>
+          <w:rFonts w:hint="eastAsia"/>
+        </w:rPr>
+        <w:t xml:space="preserve"> 실패했을 시</w:t>
+      </w:r>
+      <w:r>
+        <w:t xml:space="preserve"> </w:t>
+      </w:r>
+    </w:p>
+    <w:p>
+      <w:pPr>
+        <w:pStyle w:val="a3"/>
+        <w:ind w:leftChars="0" w:left="760"/>
+      </w:pPr>
+      <w:r>
+        <w:t>{</w:t>
+      </w:r>
+    </w:p>
+    <w:p>
+      <w:pPr>
+        <w:pStyle w:val="a3"/>
+        <w:ind w:leftChars="0" w:left="760"/>
+      </w:pPr>
+      <w:r>
+        <w:t xml:space="preserve">    "</w:t>
+      </w:r>
+      <w:proofErr w:type="spellStart"/>
+      <w:r>
+        <w:t>non_field_errors</w:t>
+      </w:r>
+      <w:proofErr w:type="spellEnd"/>
+      <w:r>
+        <w:t>": [</w:t>
+      </w:r>
+    </w:p>
+    <w:p>
+      <w:pPr>
+        <w:pStyle w:val="a3"/>
+        <w:ind w:leftChars="0" w:left="760"/>
+      </w:pPr>
+      <w:r>
+        <w:t xml:space="preserve">        "Unable to log in with provided credentials."</w:t>
+      </w:r>
+    </w:p>
+    <w:p>
+      <w:pPr>
+        <w:pStyle w:val="a3"/>
+        <w:ind w:leftChars="0" w:left="760"/>
+      </w:pPr>
+      <w:r>
+        <w:t xml:space="preserve">    ]</w:t>
+      </w:r>
+    </w:p>
+    <w:p>
+      <w:pPr>
+        <w:pStyle w:val="a3"/>
+        <w:ind w:leftChars="0" w:left="760"/>
+      </w:pPr>
+      <w:r>
+        <w:t>}</w:t>
+      </w:r>
+    </w:p>
+    <w:p>
+      <w:pPr>
+        <w:pStyle w:val="a3"/>
+        <w:numPr>
+          <w:ilvl w:val="0"/>
+          <w:numId w:val="1"/>
+        </w:numPr>
+        <w:ind w:leftChars="0"/>
+      </w:pPr>
+      <w:r>
+        <w:rPr>
+          <w:rFonts w:hint="eastAsia"/>
+        </w:rPr>
+        <w:t xml:space="preserve">필요한 body가 안 왔을 시 </w:t>
+      </w:r>
+      <w:r>
+        <w:t>ex)</w:t>
+      </w:r>
+      <w:r>
+        <w:rPr>
+          <w:rFonts w:hint="eastAsia"/>
+        </w:rPr>
+        <w:t xml:space="preserve">패스워드 </w:t>
+      </w:r>
+    </w:p>
+    <w:p>
+      <w:pPr>
+        <w:pStyle w:val="a3"/>
+        <w:ind w:leftChars="0" w:left="760"/>
+      </w:pPr>
+      <w:r>
+        <w:t>{</w:t>
+      </w:r>
+    </w:p>
+    <w:p>
+      <w:pPr>
+        <w:pStyle w:val="a3"/>
+        <w:ind w:leftChars="0" w:left="760"/>
+      </w:pPr>
+      <w:r>
+        <w:t xml:space="preserve">    "password": [</w:t>
+      </w:r>
+    </w:p>
+    <w:p>
+      <w:pPr>
+        <w:pStyle w:val="a3"/>
+        <w:ind w:leftChars="0" w:left="760"/>
+      </w:pPr>
+      <w:r>
+        <w:t xml:space="preserve">        "This field is required."</w:t>
+      </w:r>
+    </w:p>
+    <w:p>
+      <w:pPr>
+        <w:pStyle w:val="a3"/>
+        <w:ind w:leftChars="0" w:left="760"/>
+      </w:pPr>
+      <w:r>
+        <w:t xml:space="preserve">    ]</w:t>
+      </w:r>
+    </w:p>
+    <w:p>
+      <w:pPr>
+        <w:pStyle w:val="a3"/>
+        <w:ind w:leftChars="0" w:left="760"/>
+      </w:pPr>
+      <w:r>
+        <w:t>}</w:t>
+      </w:r>
+    </w:p>
+    <w:p>
+      <w:pPr>
+        <w:widowControl/>
+        <w:wordWrap/>
+        <w:autoSpaceDE/>
+        <w:autoSpaceDN/>
+      </w:pPr>
+      <w:r>
+        <w:br w:type="page"/>
+      </w:r>
+    </w:p>
+    <w:p/>
+    <w:p>
+      <w:r>
+        <w:t>/user</w:t>
+      </w:r>
+      <w:r>
+        <w:rPr>
+          <w:rFonts w:hint="eastAsia"/>
+        </w:rPr>
+        <w:t>/</w:t>
+      </w:r>
+      <w:proofErr w:type="spellStart"/>
+      <w:r>
+        <w:t>myErrand</w:t>
+      </w:r>
+      <w:proofErr w:type="spellEnd"/>
+      <w:r>
+        <w:t>/</w:t>
+      </w:r>
+    </w:p>
+    <w:p>
+      <w:pPr>
+        <w:pStyle w:val="a3"/>
+        <w:numPr>
+          <w:ilvl w:val="0"/>
+          <w:numId w:val="1"/>
+        </w:numPr>
+        <w:ind w:leftChars="0"/>
+      </w:pPr>
+      <w:r>
+        <w:rPr>
+          <w:rFonts w:hint="eastAsia"/>
+        </w:rPr>
+        <w:t xml:space="preserve">GET 형식으로 </w:t>
+      </w:r>
+      <w:r>
+        <w:t>Header</w:t>
+      </w:r>
+      <w:r>
+        <w:rPr>
+          <w:rFonts w:hint="eastAsia"/>
+        </w:rPr>
+        <w:t xml:space="preserve">에 </w:t>
+      </w:r>
+      <w:proofErr w:type="gramStart"/>
+      <w:r>
+        <w:t>key :</w:t>
+      </w:r>
+      <w:proofErr w:type="gramEnd"/>
+      <w:r>
+        <w:t xml:space="preserve"> Authorization / value “token </w:t>
+      </w:r>
+      <w:r>
+        <w:rPr>
+          <w:rFonts w:hint="eastAsia"/>
+        </w:rPr>
+        <w:t>~~~~~~~</w:t>
+      </w:r>
+      <w:r>
+        <w:t xml:space="preserve">”/ </w:t>
+      </w:r>
+      <w:r>
+        <w:rPr>
+          <w:rFonts w:hint="eastAsia"/>
+        </w:rPr>
+        <w:t>줘야 함</w:t>
+      </w:r>
+    </w:p>
+    <w:p>
+      <w:pPr>
+        <w:pStyle w:val="a3"/>
+        <w:numPr>
+          <w:ilvl w:val="0"/>
+          <w:numId w:val="1"/>
+        </w:numPr>
+        <w:ind w:leftChars="0"/>
+      </w:pPr>
+      <w:r>
+        <w:t>Ex)</w:t>
+      </w:r>
+    </w:p>
+    <w:p>
+      <w:pPr>
+        <w:pStyle w:val="a3"/>
+        <w:numPr>
+          <w:ilvl w:val="0"/>
+          <w:numId w:val="1"/>
+        </w:numPr>
+        <w:ind w:leftChars="0"/>
+        <w:rPr>
+          <w:szCs w:val="20"/>
+        </w:rPr>
+      </w:pPr>
+      <w:r>
+        <w:rPr>
+          <w:rFonts w:ascii="Times New Roman" w:hAnsi="Times New Roman" w:cs="Times New Roman"/>
+          <w:color w:val="000000"/>
+          <w:szCs w:val="20"/>
+        </w:rPr>
+        <w:t>[{"id":3,"owner_name":"test1234","title":"Blank Title","text":"hihihihi","extraCost":100,"reward":200,"category":"ETC","created":"2017-08-08T09:18:00.937779Z"},</w:t>
+      </w:r>
+    </w:p>
+    <w:p>
+      <w:pPr>
+        <w:pStyle w:val="a3"/>
+        <w:ind w:leftChars="0" w:left="760"/>
+        <w:rPr>
+          <w:rFonts w:ascii="Times New Roman" w:hAnsi="Times New Roman" w:cs="Times New Roman"/>
+          <w:color w:val="000000"/>
+          <w:szCs w:val="20"/>
+        </w:rPr>
+      </w:pPr>
+      <w:r>
+        <w:rPr>
+          <w:rFonts w:ascii="Times New Roman" w:hAnsi="Times New Roman" w:cs="Times New Roman"/>
+          <w:color w:val="000000"/>
+          <w:szCs w:val="20"/>
+        </w:rPr>
+        <w:t>{"id"</w:t>
+      </w:r>
+      <w:proofErr w:type="gramStart"/>
+      <w:r>
+        <w:rPr>
+          <w:rFonts w:ascii="Times New Roman" w:hAnsi="Times New Roman" w:cs="Times New Roman"/>
+          <w:color w:val="000000"/>
+          <w:szCs w:val="20"/>
+        </w:rPr>
+        <w:t>:4</w:t>
+      </w:r>
+      <w:proofErr w:type="gramEnd"/>
+      <w:r>
+        <w:rPr>
+          <w:rFonts w:ascii="Times New Roman" w:hAnsi="Times New Roman" w:cs="Times New Roman"/>
+          <w:color w:val="000000"/>
+          <w:szCs w:val="20"/>
+        </w:rPr>
+        <w:t>,"owner_name":"test1234","title":"</w:t>
+      </w:r>
+      <w:r>
+        <w:rPr>
+          <w:rFonts w:ascii="Times New Roman" w:hAnsi="Times New Roman" w:cs="Times New Roman"/>
+          <w:color w:val="000000"/>
+          <w:szCs w:val="20"/>
+        </w:rPr>
+        <w:t>또잉</w:t>
+      </w:r>
+      <w:r>
+        <w:rPr>
+          <w:rFonts w:ascii="Times New Roman" w:hAnsi="Times New Roman" w:cs="Times New Roman"/>
+          <w:color w:val="000000"/>
+          <w:szCs w:val="20"/>
+        </w:rPr>
+        <w:t>","text":"</w:t>
+      </w:r>
+      <w:proofErr w:type="spellStart"/>
+      <w:r>
+        <w:rPr>
+          <w:rFonts w:ascii="Times New Roman" w:hAnsi="Times New Roman" w:cs="Times New Roman"/>
+          <w:color w:val="000000"/>
+          <w:szCs w:val="20"/>
+        </w:rPr>
+        <w:t>또잉</w:t>
+      </w:r>
+      <w:proofErr w:type="spellEnd"/>
+      <w:r>
+        <w:rPr>
+          <w:rFonts w:ascii="Times New Roman" w:hAnsi="Times New Roman" w:cs="Times New Roman"/>
+          <w:color w:val="000000"/>
+          <w:szCs w:val="20"/>
+        </w:rPr>
+        <w:t>","extraCost":2,"reward":4,"category":"HOMEWORK","created":"2017-08-08T09:18:16.052749Z"}]</w:t>
+      </w:r>
+    </w:p>
+    <w:p>
+      <w:pPr>
+        <w:rPr>
+          <w:szCs w:val="20"/>
+        </w:rPr>
+      </w:pPr>
+    </w:p>
+    <w:p>
+      <w:pPr>
+        <w:widowControl/>
+        <w:wordWrap/>
+        <w:autoSpaceDE/>
+        <w:autoSpaceDN/>
+        <w:rPr>
+          <w:szCs w:val="20"/>
+        </w:rPr>
+      </w:pPr>
+    </w:p>
+    <w:p>
+      <w:pPr>
+        <w:widowControl/>
+        <w:wordWrap/>
+        <w:autoSpaceDE/>
+        <w:autoSpaceDN/>
+      </w:pPr>
+      <w:r>
+        <w:t>/user</w:t>
+      </w:r>
+      <w:r>
+        <w:rPr>
+          <w:rFonts w:hint="eastAsia"/>
+        </w:rPr>
+        <w:t>/</w:t>
+      </w:r>
+      <w:proofErr w:type="spellStart"/>
+      <w:r>
+        <w:t>myErrand</w:t>
+      </w:r>
+      <w:proofErr w:type="spellEnd"/>
+      <w:r>
+        <w:t>/</w:t>
+      </w:r>
+    </w:p>
+    <w:p>
+      <w:pPr>
+        <w:pStyle w:val="a3"/>
+        <w:widowControl/>
+        <w:numPr>
+          <w:ilvl w:val="0"/>
+          <w:numId w:val="1"/>
+        </w:numPr>
+        <w:wordWrap/>
+        <w:autoSpaceDE/>
+        <w:autoSpaceDN/>
+        <w:ind w:leftChars="0"/>
+      </w:pPr>
+      <w:r>
+        <w:rPr>
+          <w:rFonts w:hint="eastAsia"/>
+        </w:rPr>
+        <w:t>GET</w:t>
+      </w:r>
+      <w:r>
+        <w:t xml:space="preserve"> </w:t>
+      </w:r>
+      <w:r>
+        <w:rPr>
+          <w:rFonts w:hint="eastAsia"/>
+        </w:rPr>
+        <w:t xml:space="preserve">형식으로 </w:t>
+      </w:r>
+      <w:r>
+        <w:t>header</w:t>
+      </w:r>
+      <w:r>
+        <w:rPr>
+          <w:rFonts w:hint="eastAsia"/>
+        </w:rPr>
+        <w:t xml:space="preserve">에 </w:t>
+      </w:r>
+      <w:r>
+        <w:t xml:space="preserve">Authorization token ~~~~ </w:t>
+      </w:r>
+      <w:r>
+        <w:rPr>
+          <w:rFonts w:hint="eastAsia"/>
+        </w:rPr>
+        <w:t>줘야한다</w:t>
+      </w:r>
+    </w:p>
+    <w:p>
+      <w:pPr>
+        <w:pStyle w:val="a3"/>
+        <w:numPr>
+          <w:ilvl w:val="0"/>
+          <w:numId w:val="1"/>
+        </w:numPr>
+        <w:ind w:leftChars="0"/>
+      </w:pPr>
+      <w:r>
+        <w:t>('</w:t>
+      </w:r>
+      <w:proofErr w:type="spellStart"/>
+      <w:r>
+        <w:t>username','id','email','name','self_introduction',</w:t>
       </w:r>
       <w:bookmarkStart w:id="0" w:name="_GoBack"/>
       <w:bookmarkEnd w:id="0"/>
-    </w:p>
-    <w:p>
-      <w:pPr>
-        <w:widowControl/>
-        <w:wordWrap/>
-        <w:autoSpaceDE/>
-        <w:autoSpaceDN/>
-      </w:pPr>
-      <w:r>
-        <w:br w:type="page"/>
-      </w:r>
-    </w:p>
-    <w:p>
-      <w:pPr>
-        <w:widowControl/>
-        <w:wordWrap/>
-        <w:autoSpaceDE/>
-        <w:autoSpaceDN/>
-        <w:rPr>
-          <w:rFonts w:hint="eastAsia"/>
-        </w:rPr>
-      </w:pPr>
-    </w:p>
-    <w:p>
-      <w:r>
-        <w:rPr>
-          <w:rFonts w:hint="eastAsia"/>
-        </w:rPr>
-        <w:t>/user/</w:t>
-      </w:r>
-      <w:r>
-        <w:t>signup/</w:t>
+      <w:r>
+        <w:t>'errands</w:t>
+      </w:r>
+      <w:proofErr w:type="spellEnd"/>
+      <w:r>
+        <w:t>')</w:t>
+      </w:r>
+      <w:r>
+        <w:t xml:space="preserve"> </w:t>
+      </w:r>
+      <w:r>
+        <w:rPr>
+          <w:rFonts w:hint="eastAsia"/>
+        </w:rPr>
+        <w:t>의 정보가 온다</w:t>
       </w:r>
     </w:p>
     <w:p>
@@ -148,39 +937,6 @@
         </w:numPr>
         <w:ind w:leftChars="0"/>
       </w:pPr>
-      <w:r>
-        <w:rPr>
-          <w:rFonts w:hint="eastAsia"/>
-        </w:rPr>
-        <w:t>POST</w:t>
-      </w:r>
-      <w:r>
-        <w:t xml:space="preserve"> </w:t>
-      </w:r>
-      <w:r>
-        <w:rPr>
-          <w:rFonts w:hint="eastAsia"/>
-        </w:rPr>
-        <w:t xml:space="preserve">형식으로 </w:t>
-      </w:r>
-      <w:r>
-        <w:t>body</w:t>
-      </w:r>
-      <w:r>
-        <w:rPr>
-          <w:rFonts w:hint="eastAsia"/>
-        </w:rPr>
-        <w:t xml:space="preserve">에 </w:t>
-      </w:r>
-      <w:r>
-        <w:t>username, password, email</w:t>
-      </w:r>
-      <w:r>
-        <w:rPr>
-          <w:rFonts w:hint="eastAsia"/>
-        </w:rPr>
-        <w:t>을 보내야한다</w:t>
-      </w:r>
     </w:p>
     <w:p>
       <w:pPr>
@@ -190,41 +946,10 @@
           <w:numId w:val="1"/>
         </w:numPr>
         <w:ind w:leftChars="0"/>
-      </w:pPr>
-      <w:r>
-        <w:t>U</w:t>
-      </w:r>
-      <w:r>
-        <w:rPr>
-          <w:rFonts w:hint="eastAsia"/>
-        </w:rPr>
-        <w:t xml:space="preserve">sername이 </w:t>
-      </w:r>
-      <w:r>
-        <w:t>6</w:t>
-      </w:r>
-      <w:r>
-        <w:rPr>
-          <w:rFonts w:hint="eastAsia"/>
-        </w:rPr>
-        <w:t xml:space="preserve">자보다 작으면 </w:t>
-      </w:r>
-    </w:p>
-    <w:p>
-      <w:pPr>
-        <w:ind w:firstLine="800"/>
-      </w:pPr>
-      <w:r>
-        <w:t>{'</w:t>
-      </w:r>
-      <w:proofErr w:type="spellStart"/>
-      <w:r>
-        <w:t>message':'invalid</w:t>
-      </w:r>
-      <w:proofErr w:type="spellEnd"/>
-      <w:r>
-        <w:t xml:space="preserve"> username, must be at least 6 characters long'}</w:t>
-      </w:r>
+        <w:rPr>
+          <w:rFonts w:hint="eastAsia"/>
+        </w:rPr>
+      </w:pPr>
     </w:p>
     <w:p>
       <w:pPr>
@@ -234,218 +959,10 @@
           <w:numId w:val="1"/>
         </w:numPr>
         <w:ind w:leftChars="0"/>
-      </w:pPr>
-      <w:r>
-        <w:rPr>
-          <w:rFonts w:hint="eastAsia"/>
-        </w:rPr>
-        <w:t xml:space="preserve">이메일 형식이 올바르지 않으면 </w:t>
-      </w:r>
-    </w:p>
-    <w:p>
-      <w:pPr>
-        <w:ind w:firstLine="800"/>
-      </w:pPr>
-      <w:proofErr w:type="gramStart"/>
-      <w:r>
-        <w:t xml:space="preserve">{ </w:t>
-      </w:r>
-      <w:r>
-        <w:t>‘</w:t>
-      </w:r>
-      <w:proofErr w:type="spellStart"/>
-      <w:proofErr w:type="gramEnd"/>
-      <w:r>
-        <w:t>message':'invalid</w:t>
-      </w:r>
-      <w:proofErr w:type="spellEnd"/>
-      <w:r>
-        <w:t xml:space="preserve"> email</w:t>
-      </w:r>
-      <w:r>
-        <w:t>’</w:t>
-      </w:r>
-      <w:r>
-        <w:t>}</w:t>
-      </w:r>
-    </w:p>
-    <w:p>
-      <w:pPr>
-        <w:pStyle w:val="a3"/>
-        <w:numPr>
-          <w:ilvl w:val="0"/>
-          <w:numId w:val="1"/>
-        </w:numPr>
-        <w:ind w:leftChars="0"/>
-      </w:pPr>
-      <w:r>
-        <w:rPr>
-          <w:rFonts w:hint="eastAsia"/>
-        </w:rPr>
-        <w:t>중복된 아이디일 경우</w:t>
-      </w:r>
-    </w:p>
-    <w:p>
-      <w:pPr>
-        <w:ind w:firstLine="800"/>
-      </w:pPr>
-      <w:r>
-        <w:t>{</w:t>
-      </w:r>
-      <w:r>
-        <w:t>‘</w:t>
-      </w:r>
-      <w:proofErr w:type="spellStart"/>
-      <w:r>
-        <w:t>message':'duplicated</w:t>
-      </w:r>
-      <w:proofErr w:type="spellEnd"/>
-      <w:r>
-        <w:t xml:space="preserve"> id</w:t>
-      </w:r>
-      <w:proofErr w:type="gramStart"/>
-      <w:r>
-        <w:t>' }</w:t>
-      </w:r>
-      <w:proofErr w:type="gramEnd"/>
-    </w:p>
-    <w:p>
-      <w:pPr>
-        <w:pStyle w:val="a3"/>
-        <w:numPr>
-          <w:ilvl w:val="0"/>
-          <w:numId w:val="1"/>
-        </w:numPr>
-        <w:ind w:leftChars="0"/>
-      </w:pPr>
-      <w:r>
-        <w:rPr>
-          <w:rFonts w:hint="eastAsia"/>
-        </w:rPr>
-        <w:t>USER</w:t>
-      </w:r>
-      <w:r>
-        <w:t xml:space="preserve"> </w:t>
-      </w:r>
-      <w:r>
-        <w:rPr>
-          <w:rFonts w:hint="eastAsia"/>
-        </w:rPr>
-        <w:t xml:space="preserve">생성에 성공했을 시 </w:t>
-      </w:r>
-    </w:p>
-    <w:p>
-      <w:pPr>
-        <w:ind w:firstLine="800"/>
-      </w:pPr>
-      <w:proofErr w:type="gramStart"/>
-      <w:r>
-        <w:t>{ '</w:t>
-      </w:r>
-      <w:proofErr w:type="spellStart"/>
-      <w:proofErr w:type="gramEnd"/>
-      <w:r>
-        <w:t>message':'user</w:t>
-      </w:r>
-      <w:proofErr w:type="spellEnd"/>
-      <w:r>
-        <w:t xml:space="preserve"> registration successful' }</w:t>
-      </w:r>
-    </w:p>
-    <w:p/>
-    <w:p/>
-    <w:p>
-      <w:pPr>
-        <w:widowControl/>
-        <w:wordWrap/>
-        <w:autoSpaceDE/>
-        <w:autoSpaceDN/>
-      </w:pPr>
-      <w:r>
-        <w:br w:type="page"/>
-      </w:r>
-    </w:p>
-    <w:p>
-      <w:r>
-        <w:rPr>
-          <w:rFonts w:hint="eastAsia"/>
-        </w:rPr>
-        <w:lastRenderedPageBreak/>
-        <w:t>/user</w:t>
-      </w:r>
-      <w:r>
-        <w:rPr>
-          <w:rFonts w:hint="eastAsia"/>
-        </w:rPr>
-        <w:t>/login/</w:t>
-      </w:r>
-    </w:p>
-    <w:p>
-      <w:pPr>
-        <w:pStyle w:val="a3"/>
-        <w:numPr>
-          <w:ilvl w:val="0"/>
-          <w:numId w:val="1"/>
-        </w:numPr>
-        <w:ind w:leftChars="0"/>
-      </w:pPr>
-      <w:r>
-        <w:rPr>
-          <w:rFonts w:hint="eastAsia"/>
-        </w:rPr>
-        <w:t>POST</w:t>
-      </w:r>
-      <w:r>
-        <w:t xml:space="preserve"> </w:t>
-      </w:r>
-      <w:r>
-        <w:rPr>
-          <w:rFonts w:hint="eastAsia"/>
-        </w:rPr>
-        <w:t xml:space="preserve">형식으로 </w:t>
-      </w:r>
-      <w:r>
-        <w:t>body</w:t>
-      </w:r>
-      <w:r>
-        <w:rPr>
-          <w:rFonts w:hint="eastAsia"/>
-        </w:rPr>
-        <w:t xml:space="preserve">에 </w:t>
-      </w:r>
-      <w:r>
-        <w:t>username, password</w:t>
-      </w:r>
-      <w:r>
-        <w:rPr>
-          <w:rFonts w:hint="eastAsia"/>
-        </w:rPr>
-        <w:t>가 와야 한다.</w:t>
-      </w:r>
-    </w:p>
-    <w:p>
-      <w:pPr>
-        <w:pStyle w:val="a3"/>
-        <w:numPr>
-          <w:ilvl w:val="0"/>
-          <w:numId w:val="1"/>
-        </w:numPr>
-        <w:ind w:leftChars="0"/>
-      </w:pPr>
-      <w:proofErr w:type="spellStart"/>
-      <w:r>
-        <w:rPr>
-          <w:rFonts w:hint="eastAsia"/>
-        </w:rPr>
-        <w:t>로그인에</w:t>
-      </w:r>
-      <w:proofErr w:type="spellEnd"/>
-      <w:r>
-        <w:rPr>
-          <w:rFonts w:hint="eastAsia"/>
-        </w:rPr>
-        <w:t xml:space="preserve"> 성공했을 시</w:t>
-      </w:r>
+        <w:rPr>
+          <w:rFonts w:hint="eastAsia"/>
+        </w:rPr>
+      </w:pPr>
     </w:p>
     <w:p>
       <w:pPr>
@@ -453,395 +970,6 @@
         <w:ind w:leftChars="0" w:left="760"/>
       </w:pPr>
       <w:r>
-        <w:rPr>
-          <w:rFonts w:hint="eastAsia"/>
-        </w:rPr>
-        <w:t xml:space="preserve"> </w:t>
-      </w:r>
-      <w:r>
-        <w:t>{</w:t>
-      </w:r>
-    </w:p>
-    <w:p>
-      <w:pPr>
-        <w:pStyle w:val="a3"/>
-        <w:ind w:leftChars="0" w:left="760"/>
-      </w:pPr>
-      <w:r>
-        <w:t xml:space="preserve">    "token": "995046e1f0d4916d807634527494f3ce8ef81b13"</w:t>
-      </w:r>
-    </w:p>
-    <w:p>
-      <w:pPr>
-        <w:pStyle w:val="a3"/>
-        <w:ind w:leftChars="0" w:left="760"/>
-      </w:pPr>
-      <w:r>
-        <w:t>}</w:t>
-      </w:r>
-    </w:p>
-    <w:p>
-      <w:pPr>
-        <w:pStyle w:val="a3"/>
-        <w:numPr>
-          <w:ilvl w:val="0"/>
-          <w:numId w:val="1"/>
-        </w:numPr>
-        <w:ind w:leftChars="0"/>
-      </w:pPr>
-      <w:proofErr w:type="spellStart"/>
-      <w:r>
-        <w:rPr>
-          <w:rFonts w:hint="eastAsia"/>
-        </w:rPr>
-        <w:t>로그인에</w:t>
-      </w:r>
-      <w:proofErr w:type="spellEnd"/>
-      <w:r>
-        <w:rPr>
-          <w:rFonts w:hint="eastAsia"/>
-        </w:rPr>
-        <w:t xml:space="preserve"> 실패했을 시</w:t>
-      </w:r>
-      <w:r>
-        <w:t xml:space="preserve"> </w:t>
-      </w:r>
-    </w:p>
-    <w:p>
-      <w:pPr>
-        <w:pStyle w:val="a3"/>
-        <w:ind w:leftChars="0" w:left="760"/>
-      </w:pPr>
-      <w:r>
-        <w:t>{</w:t>
-      </w:r>
-    </w:p>
-    <w:p>
-      <w:pPr>
-        <w:pStyle w:val="a3"/>
-        <w:ind w:leftChars="0" w:left="760"/>
-      </w:pPr>
-      <w:r>
-        <w:t xml:space="preserve">    "</w:t>
-      </w:r>
-      <w:proofErr w:type="spellStart"/>
-      <w:r>
-        <w:t>non_field_errors</w:t>
-      </w:r>
-      <w:proofErr w:type="spellEnd"/>
-      <w:r>
-        <w:t>": [</w:t>
-      </w:r>
-    </w:p>
-    <w:p>
-      <w:pPr>
-        <w:pStyle w:val="a3"/>
-        <w:ind w:leftChars="0" w:left="760"/>
-      </w:pPr>
-      <w:r>
-        <w:t xml:space="preserve">        "Unable to log in with provided credentials."</w:t>
-      </w:r>
-    </w:p>
-    <w:p>
-      <w:pPr>
-        <w:pStyle w:val="a3"/>
-        <w:ind w:leftChars="0" w:left="760"/>
-      </w:pPr>
-      <w:r>
-        <w:t xml:space="preserve">    ]</w:t>
-      </w:r>
-    </w:p>
-    <w:p>
-      <w:pPr>
-        <w:pStyle w:val="a3"/>
-        <w:ind w:leftChars="0" w:left="760"/>
-      </w:pPr>
-      <w:r>
-        <w:t>}</w:t>
-      </w:r>
-    </w:p>
-    <w:p>
-      <w:pPr>
-        <w:pStyle w:val="a3"/>
-        <w:numPr>
-          <w:ilvl w:val="0"/>
-          <w:numId w:val="1"/>
-        </w:numPr>
-        <w:ind w:leftChars="0"/>
-      </w:pPr>
-      <w:r>
-        <w:rPr>
-          <w:rFonts w:hint="eastAsia"/>
-        </w:rPr>
-        <w:t xml:space="preserve">필요한 body가 안 왔을 시 </w:t>
-      </w:r>
-      <w:r>
-        <w:t>ex)</w:t>
-      </w:r>
-      <w:r>
-        <w:rPr>
-          <w:rFonts w:hint="eastAsia"/>
-        </w:rPr>
-        <w:t xml:space="preserve">패스워드 </w:t>
-      </w:r>
-    </w:p>
-    <w:p>
-      <w:pPr>
-        <w:pStyle w:val="a3"/>
-        <w:ind w:leftChars="0" w:left="760"/>
-      </w:pPr>
-      <w:r>
-        <w:t>{</w:t>
-      </w:r>
-    </w:p>
-    <w:p>
-      <w:pPr>
-        <w:pStyle w:val="a3"/>
-        <w:ind w:leftChars="0" w:left="760"/>
-      </w:pPr>
-      <w:r>
-        <w:t xml:space="preserve">    "password": [</w:t>
-      </w:r>
-    </w:p>
-    <w:p>
-      <w:pPr>
-        <w:pStyle w:val="a3"/>
-        <w:ind w:leftChars="0" w:left="760"/>
-      </w:pPr>
-      <w:r>
-        <w:t xml:space="preserve">        "This field is required."</w:t>
-      </w:r>
-    </w:p>
-    <w:p>
-      <w:pPr>
-        <w:pStyle w:val="a3"/>
-        <w:ind w:leftChars="0" w:left="760"/>
-      </w:pPr>
-      <w:r>
-        <w:t xml:space="preserve">    ]</w:t>
-      </w:r>
-    </w:p>
-    <w:p>
-      <w:pPr>
-        <w:pStyle w:val="a3"/>
-        <w:ind w:leftChars="0" w:left="760"/>
-      </w:pPr>
-      <w:r>
-        <w:t>}</w:t>
-      </w:r>
-    </w:p>
-    <w:p>
-      <w:pPr>
-        <w:widowControl/>
-        <w:wordWrap/>
-        <w:autoSpaceDE/>
-        <w:autoSpaceDN/>
-      </w:pPr>
-      <w:r>
-        <w:br w:type="page"/>
-      </w:r>
-    </w:p>
-    <w:p/>
-    <w:p>
-      <w:r>
-        <w:t>/user</w:t>
-      </w:r>
-      <w:r>
-        <w:rPr>
-          <w:rFonts w:hint="eastAsia"/>
-        </w:rPr>
-        <w:t>/</w:t>
-      </w:r>
-      <w:proofErr w:type="spellStart"/>
-      <w:r>
-        <w:t>myErrand</w:t>
-      </w:r>
-      <w:proofErr w:type="spellEnd"/>
-      <w:r>
-        <w:t>/</w:t>
-      </w:r>
-    </w:p>
-    <w:p>
-      <w:pPr>
-        <w:pStyle w:val="a3"/>
-        <w:numPr>
-          <w:ilvl w:val="0"/>
-          <w:numId w:val="1"/>
-        </w:numPr>
-        <w:ind w:leftChars="0"/>
-      </w:pPr>
-      <w:r>
-        <w:rPr>
-          <w:rFonts w:hint="eastAsia"/>
-        </w:rPr>
-        <w:t xml:space="preserve">GET 형식으로 </w:t>
-      </w:r>
-      <w:r>
-        <w:t>Header</w:t>
-      </w:r>
-      <w:r>
-        <w:rPr>
-          <w:rFonts w:hint="eastAsia"/>
-        </w:rPr>
-        <w:t xml:space="preserve">에 </w:t>
-      </w:r>
-      <w:proofErr w:type="gramStart"/>
-      <w:r>
-        <w:t>key :</w:t>
-      </w:r>
-      <w:proofErr w:type="gramEnd"/>
-      <w:r>
-        <w:t xml:space="preserve"> Authorization / value “token </w:t>
-      </w:r>
-      <w:r>
-        <w:rPr>
-          <w:rFonts w:hint="eastAsia"/>
-        </w:rPr>
-        <w:t>~~~~~~~</w:t>
-      </w:r>
-      <w:r>
-        <w:t xml:space="preserve">”/ </w:t>
-      </w:r>
-      <w:r>
-        <w:rPr>
-          <w:rFonts w:hint="eastAsia"/>
-        </w:rPr>
-        <w:t>줘야 함</w:t>
-      </w:r>
-    </w:p>
-    <w:p>
-      <w:pPr>
-        <w:pStyle w:val="a3"/>
-        <w:numPr>
-          <w:ilvl w:val="0"/>
-          <w:numId w:val="1"/>
-        </w:numPr>
-        <w:ind w:leftChars="0"/>
-      </w:pPr>
-      <w:r>
-        <w:t>Ex)</w:t>
-      </w:r>
-    </w:p>
-    <w:p>
-      <w:pPr>
-        <w:pStyle w:val="a3"/>
-        <w:numPr>
-          <w:ilvl w:val="0"/>
-          <w:numId w:val="1"/>
-        </w:numPr>
-        <w:ind w:leftChars="0"/>
-        <w:rPr>
-          <w:szCs w:val="20"/>
-        </w:rPr>
-      </w:pPr>
-      <w:r>
-        <w:rPr>
-          <w:rFonts w:ascii="Times New Roman" w:hAnsi="Times New Roman" w:cs="Times New Roman"/>
-          <w:color w:val="000000"/>
-          <w:szCs w:val="20"/>
-        </w:rPr>
-        <w:t>[{"id":3,"owner_name":"test1234","title":"Blank Title","text":"hihihihi","extraCost":100,"reward":200,"category":"ETC","created":"2017-08-08T09:18:00.937779Z"},</w:t>
-      </w:r>
-    </w:p>
-    <w:p>
-      <w:pPr>
-        <w:pStyle w:val="a3"/>
-        <w:ind w:leftChars="0" w:left="760"/>
-        <w:rPr>
-          <w:rFonts w:ascii="Times New Roman" w:hAnsi="Times New Roman" w:cs="Times New Roman"/>
-          <w:color w:val="000000"/>
-          <w:szCs w:val="20"/>
-        </w:rPr>
-      </w:pPr>
-      <w:r>
-        <w:rPr>
-          <w:rFonts w:ascii="Times New Roman" w:hAnsi="Times New Roman" w:cs="Times New Roman"/>
-          <w:color w:val="000000"/>
-          <w:szCs w:val="20"/>
-        </w:rPr>
-        <w:t>{"id"</w:t>
-      </w:r>
-      <w:proofErr w:type="gramStart"/>
-      <w:r>
-        <w:rPr>
-          <w:rFonts w:ascii="Times New Roman" w:hAnsi="Times New Roman" w:cs="Times New Roman"/>
-          <w:color w:val="000000"/>
-          <w:szCs w:val="20"/>
-        </w:rPr>
-        <w:t>:4</w:t>
-      </w:r>
-      <w:proofErr w:type="gramEnd"/>
-      <w:r>
-        <w:rPr>
-          <w:rFonts w:ascii="Times New Roman" w:hAnsi="Times New Roman" w:cs="Times New Roman"/>
-          <w:color w:val="000000"/>
-          <w:szCs w:val="20"/>
-        </w:rPr>
-        <w:t>,"owner_name":"test1234","title":"</w:t>
-      </w:r>
-      <w:r>
-        <w:rPr>
-          <w:rFonts w:ascii="Times New Roman" w:hAnsi="Times New Roman" w:cs="Times New Roman"/>
-          <w:color w:val="000000"/>
-          <w:szCs w:val="20"/>
-        </w:rPr>
-        <w:t>또잉</w:t>
-      </w:r>
-      <w:r>
-        <w:rPr>
-          <w:rFonts w:ascii="Times New Roman" w:hAnsi="Times New Roman" w:cs="Times New Roman"/>
-          <w:color w:val="000000"/>
-          <w:szCs w:val="20"/>
-        </w:rPr>
-        <w:t>","text":"</w:t>
-      </w:r>
-      <w:proofErr w:type="spellStart"/>
-      <w:r>
-        <w:rPr>
-          <w:rFonts w:ascii="Times New Roman" w:hAnsi="Times New Roman" w:cs="Times New Roman"/>
-          <w:color w:val="000000"/>
-          <w:szCs w:val="20"/>
-        </w:rPr>
-        <w:t>또잉</w:t>
-      </w:r>
-      <w:proofErr w:type="spellEnd"/>
-      <w:r>
-        <w:rPr>
-          <w:rFonts w:ascii="Times New Roman" w:hAnsi="Times New Roman" w:cs="Times New Roman"/>
-          <w:color w:val="000000"/>
-          <w:szCs w:val="20"/>
-        </w:rPr>
-        <w:t>","extraCost":2,"reward":4,"category":"HOMEWORK","created":"2017-08-08T09:18:16.052749Z"}]</w:t>
-      </w:r>
-    </w:p>
-    <w:p>
-      <w:pPr>
-        <w:rPr>
-          <w:szCs w:val="20"/>
-        </w:rPr>
-      </w:pPr>
-    </w:p>
-    <w:p>
-      <w:pPr>
-        <w:rPr>
-          <w:szCs w:val="20"/>
-        </w:rPr>
-      </w:pPr>
-    </w:p>
-    <w:p>
-      <w:pPr>
-        <w:widowControl/>
-        <w:wordWrap/>
-        <w:autoSpaceDE/>
-        <w:autoSpaceDN/>
-        <w:rPr>
-          <w:szCs w:val="20"/>
-        </w:rPr>
-      </w:pPr>
-      <w:r>
-        <w:rPr>
-          <w:szCs w:val="20"/>
-        </w:rPr>
         <w:br w:type="page"/>
       </w:r>
     </w:p>

</xml_diff>